<commit_message>
I added my contacts to the cover letter.
</commit_message>
<xml_diff>
--- a/Ezeifedigbo-Obiora_Cover_Letter.docx
+++ b/Ezeifedigbo-Obiora_Cover_Letter.docx
@@ -4,36 +4,12 @@
   <w:body>
     <w:p>
       <w:r>
-        <w:t xml:space="preserve">My name is Ezeifedigbo-Obiora Chukwuebuka Frank, a beginner in the Data Analyst </w:t>
-      </w:r>
-      <w:r>
-        <w:t>career</w:t>
-      </w:r>
-      <w:r>
-        <w:t xml:space="preserve"> path. I humbly ask to be part of Bitnob's SIWES IT Training Programme. I might not be as flashy, or as knowledgeable as other Data Analyst you have but I am </w:t>
-      </w:r>
-      <w:r>
-        <w:t>willing</w:t>
-      </w:r>
-      <w:r>
-        <w:t xml:space="preserve"> and able to put in the work to get there, I also wish to serve my country's financial ecosystem, and I see Bitnob as a </w:t>
-      </w:r>
-      <w:r>
-        <w:t>nurturing</w:t>
-      </w:r>
-      <w:r>
-        <w:t xml:space="preserve"> ground to achieve my goal.</w:t>
+        <w:t>My name is Ezeifedigbo-Obiora Chukwuebuka Frank, a beginner in the Data Analyst career path. I humbly ask to be part of Bitnob's SIWES IT Training Programme. I might not be as flashy, or as knowledgeable as other Data Analyst you have but I am willing and able to put in the work to get there, I also wish to serve my country's financial ecosystem, and I see Bitnob as a nurturing ground to achieve my goal.</w:t>
       </w:r>
     </w:p>
     <w:p>
       <w:r>
-        <w:t xml:space="preserve">I humbly await </w:t>
-      </w:r>
-      <w:r>
-        <w:t>your</w:t>
-      </w:r>
-      <w:r>
-        <w:t xml:space="preserve"> reply.</w:t>
+        <w:t>I humbly await your reply.</w:t>
       </w:r>
     </w:p>
     <w:p/>
@@ -42,10 +18,7 @@
         <w:spacing w:after="0"/>
       </w:pPr>
       <w:r>
-        <w:t>Yours</w:t>
-      </w:r>
-      <w:r>
-        <w:t xml:space="preserve"> sincerely, </w:t>
+        <w:t xml:space="preserve">Yours sincerely, </w:t>
       </w:r>
     </w:p>
     <w:p>
@@ -70,6 +43,49 @@
       </w:pPr>
       <w:r>
         <w:t>Computer Science,</w:t>
+      </w:r>
+    </w:p>
+    <w:p>
+      <w:pPr>
+        <w:spacing w:after="0"/>
+      </w:pPr>
+      <w:hyperlink r:id="rId4" w:history="1">
+        <w:r>
+          <w:rPr>
+            <w:rStyle w:val="Hyperlink"/>
+          </w:rPr>
+          <w:t>cezeifedigbo-obiora.2303525@stu.cu.edu.ng</w:t>
+        </w:r>
+      </w:hyperlink>
+      <w:r>
+        <w:t>,</w:t>
+      </w:r>
+    </w:p>
+    <w:p>
+      <w:pPr>
+        <w:spacing w:after="0"/>
+      </w:pPr>
+      <w:hyperlink r:id="rId5" w:history="1">
+        <w:r>
+          <w:rPr>
+            <w:rStyle w:val="Hyperlink"/>
+          </w:rPr>
+          <w:t>https://www.linkedin.com/in/chukwuebuka-ezeifedigbo-obiora/</w:t>
+        </w:r>
+      </w:hyperlink>
+      <w:r>
+        <w:t>,</w:t>
+      </w:r>
+    </w:p>
+    <w:p>
+      <w:pPr>
+        <w:spacing w:after="0"/>
+      </w:pPr>
+      <w:r>
+        <w:t>+2347067271118</w:t>
+      </w:r>
+      <w:r>
+        <w:t>,</w:t>
       </w:r>
     </w:p>
     <w:p>
@@ -701,7 +717,6 @@
   <w:style w:type="character" w:default="1" w:styleId="DefaultParagraphFont">
     <w:name w:val="Default Paragraph Font"/>
     <w:uiPriority w:val="1"/>
-    <w:semiHidden/>
     <w:unhideWhenUsed/>
   </w:style>
   <w:style w:type="table" w:default="1" w:styleId="TableNormal">
@@ -1082,6 +1097,29 @@
       <w:smallCaps/>
       <w:color w:val="2F5496" w:themeColor="accent1" w:themeShade="BF"/>
       <w:spacing w:val="5"/>
+    </w:rPr>
+  </w:style>
+  <w:style w:type="character" w:styleId="Hyperlink">
+    <w:name w:val="Hyperlink"/>
+    <w:basedOn w:val="DefaultParagraphFont"/>
+    <w:uiPriority w:val="99"/>
+    <w:unhideWhenUsed/>
+    <w:rsid w:val="00F9636B"/>
+    <w:rPr>
+      <w:color w:val="0563C1" w:themeColor="hyperlink"/>
+      <w:u w:val="single"/>
+    </w:rPr>
+  </w:style>
+  <w:style w:type="character" w:styleId="UnresolvedMention">
+    <w:name w:val="Unresolved Mention"/>
+    <w:basedOn w:val="DefaultParagraphFont"/>
+    <w:uiPriority w:val="99"/>
+    <w:semiHidden/>
+    <w:unhideWhenUsed/>
+    <w:rsid w:val="00F9636B"/>
+    <w:rPr>
+      <w:color w:val="605E5C"/>
+      <w:shd w:val="clear" w:color="auto" w:fill="E1DFDD"/>
     </w:rPr>
   </w:style>
 </w:styles>

</xml_diff>